<commit_message>
AMENDMENTS TO DOCUMENT MANAGEMENT
</commit_message>
<xml_diff>
--- a/Assignment 5/Appendices P.docx
+++ b/Assignment 5/Appendices P.docx
@@ -1,6 +1,6 @@
 
 <file path=word/document.xml><?xml version="1.0" encoding="utf-8"?>
-<w:document xmlns:wpc="http://schemas.microsoft.com/office/word/2010/wordprocessingCanvas" xmlns:cx="http://schemas.microsoft.com/office/drawing/2014/chartex" xmlns:cx1="http://schemas.microsoft.com/office/drawing/2015/9/8/chartex" xmlns:mc="http://schemas.openxmlformats.org/markup-compatibility/2006" xmlns:o="urn:schemas-microsoft-com:office:office" xmlns:r="http://schemas.openxmlformats.org/officeDocument/2006/relationships" xmlns:m="http://schemas.openxmlformats.org/officeDocument/2006/math" xmlns:v="urn:schemas-microsoft-com:vml" xmlns:wp14="http://schemas.microsoft.com/office/word/2010/wordprocessingDrawing" xmlns:wp="http://schemas.openxmlformats.org/drawingml/2006/wordprocessingDrawing" xmlns:w10="urn:schemas-microsoft-com:office:word" xmlns:w="http://schemas.openxmlformats.org/wordprocessingml/2006/main" xmlns:w14="http://schemas.microsoft.com/office/word/2010/wordml" xmlns:w15="http://schemas.microsoft.com/office/word/2012/wordml" xmlns:w16se="http://schemas.microsoft.com/office/word/2015/wordml/symex" xmlns:wpg="http://schemas.microsoft.com/office/word/2010/wordprocessingGroup" xmlns:wpi="http://schemas.microsoft.com/office/word/2010/wordprocessingInk" xmlns:wne="http://schemas.microsoft.com/office/word/2006/wordml" xmlns:wps="http://schemas.microsoft.com/office/word/2010/wordprocessingShape" mc:Ignorable="w14 w15 w16se wp14">
+<w:document xmlns:wpc="http://schemas.microsoft.com/office/word/2010/wordprocessingCanvas" xmlns:cx="http://schemas.microsoft.com/office/drawing/2014/chartex" xmlns:cx1="http://schemas.microsoft.com/office/drawing/2015/9/8/chartex" xmlns:cx2="http://schemas.microsoft.com/office/drawing/2015/10/21/chartex" xmlns:mc="http://schemas.openxmlformats.org/markup-compatibility/2006" xmlns:o="urn:schemas-microsoft-com:office:office" xmlns:r="http://schemas.openxmlformats.org/officeDocument/2006/relationships" xmlns:m="http://schemas.openxmlformats.org/officeDocument/2006/math" xmlns:v="urn:schemas-microsoft-com:vml" xmlns:wp14="http://schemas.microsoft.com/office/word/2010/wordprocessingDrawing" xmlns:wp="http://schemas.openxmlformats.org/drawingml/2006/wordprocessingDrawing" xmlns:w10="urn:schemas-microsoft-com:office:word" xmlns:w="http://schemas.openxmlformats.org/wordprocessingml/2006/main" xmlns:w14="http://schemas.microsoft.com/office/word/2010/wordml" xmlns:w15="http://schemas.microsoft.com/office/word/2012/wordml" xmlns:w16se="http://schemas.microsoft.com/office/word/2015/wordml/symex" xmlns:wpg="http://schemas.microsoft.com/office/word/2010/wordprocessingGroup" xmlns:wpi="http://schemas.microsoft.com/office/word/2010/wordprocessingInk" xmlns:wne="http://schemas.microsoft.com/office/word/2006/wordml" xmlns:wps="http://schemas.microsoft.com/office/word/2010/wordprocessingShape" mc:Ignorable="w14 w15 w16se wp14">
   <w:body>
     <w:p>
       <w:pPr>
@@ -35,6 +35,8 @@
         </w:rPr>
         <w:t>Unit Testing</w:t>
       </w:r>
+      <w:bookmarkStart w:id="0" w:name="_GoBack"/>
+      <w:bookmarkEnd w:id="0"/>
     </w:p>
     <w:p>
       <w:pPr>
@@ -174,29 +176,284 @@
           <w:sz w:val="24"/>
           <w:szCs w:val="24"/>
         </w:rPr>
-        <w:t xml:space="preserve"> notes, and amend its variables </w:t>
-      </w:r>
-      <w:r>
-        <w:rPr>
-          <w:sz w:val="24"/>
-          <w:szCs w:val="24"/>
-        </w:rPr>
-        <w:t>and return the state of the object</w:t>
-      </w:r>
-      <w:r>
-        <w:rPr>
-          <w:sz w:val="24"/>
-          <w:szCs w:val="24"/>
-        </w:rPr>
-        <w:t xml:space="preserve"> </w:t>
-      </w:r>
-      <w:r>
-        <w:rPr>
-          <w:sz w:val="24"/>
-          <w:szCs w:val="24"/>
-        </w:rPr>
-        <w:t>whilst managing the balance of the account when transactions are created or deleted, and keeping a record of any modifications made.</w:t>
-      </w:r>
+        <w:t xml:space="preserve"> notes, and amend its variables and return the state of the object</w:t>
+      </w:r>
+      <w:r>
+        <w:rPr>
+          <w:sz w:val="24"/>
+          <w:szCs w:val="24"/>
+        </w:rPr>
+        <w:t xml:space="preserve"> whilst managing the balance of the account when transactions are created or deleted, and keeping a record of any modifications made.</w:t>
+      </w:r>
+    </w:p>
+    <w:p>
+      <w:pPr>
+        <w:rPr>
+          <w:sz w:val="24"/>
+          <w:szCs w:val="24"/>
+        </w:rPr>
+      </w:pPr>
+    </w:p>
+    <w:p>
+      <w:pPr>
+        <w:rPr>
+          <w:sz w:val="24"/>
+          <w:szCs w:val="24"/>
+        </w:rPr>
+      </w:pPr>
+    </w:p>
+    <w:p>
+      <w:pPr>
+        <w:rPr>
+          <w:sz w:val="24"/>
+          <w:szCs w:val="24"/>
+        </w:rPr>
+      </w:pPr>
+    </w:p>
+    <w:p>
+      <w:pPr>
+        <w:rPr>
+          <w:sz w:val="24"/>
+          <w:szCs w:val="24"/>
+        </w:rPr>
+      </w:pPr>
+      <w:r>
+        <w:rPr>
+          <w:noProof/>
+          <w:sz w:val="24"/>
+          <w:szCs w:val="24"/>
+          <w:lang w:val="en-GB" w:eastAsia="en-GB"/>
+        </w:rPr>
+        <w:lastRenderedPageBreak/>
+        <w:drawing>
+          <wp:inline distT="0" distB="0" distL="0" distR="0">
+            <wp:extent cx="5934075" cy="2867025"/>
+            <wp:effectExtent l="0" t="0" r="9525" b="9525"/>
+            <wp:docPr id="8" name="Picture 8"/>
+            <wp:cNvGraphicFramePr>
+              <a:graphicFrameLocks xmlns:a="http://schemas.openxmlformats.org/drawingml/2006/main" noChangeAspect="1"/>
+            </wp:cNvGraphicFramePr>
+            <a:graphic xmlns:a="http://schemas.openxmlformats.org/drawingml/2006/main">
+              <a:graphicData uri="http://schemas.openxmlformats.org/drawingml/2006/picture">
+                <pic:pic xmlns:pic="http://schemas.openxmlformats.org/drawingml/2006/picture">
+                  <pic:nvPicPr>
+                    <pic:cNvPr id="0" name="Picture 1"/>
+                    <pic:cNvPicPr>
+                      <a:picLocks noChangeAspect="1" noChangeArrowheads="1"/>
+                    </pic:cNvPicPr>
+                  </pic:nvPicPr>
+                  <pic:blipFill>
+                    <a:blip r:embed="rId6">
+                      <a:extLst>
+                        <a:ext uri="{28A0092B-C50C-407E-A947-70E740481C1C}">
+                          <a14:useLocalDpi xmlns:a14="http://schemas.microsoft.com/office/drawing/2010/main" val="0"/>
+                        </a:ext>
+                      </a:extLst>
+                    </a:blip>
+                    <a:srcRect/>
+                    <a:stretch>
+                      <a:fillRect/>
+                    </a:stretch>
+                  </pic:blipFill>
+                  <pic:spPr bwMode="auto">
+                    <a:xfrm>
+                      <a:off x="0" y="0"/>
+                      <a:ext cx="5934075" cy="2867025"/>
+                    </a:xfrm>
+                    <a:prstGeom prst="rect">
+                      <a:avLst/>
+                    </a:prstGeom>
+                    <a:noFill/>
+                    <a:ln>
+                      <a:noFill/>
+                    </a:ln>
+                  </pic:spPr>
+                </pic:pic>
+              </a:graphicData>
+            </a:graphic>
+          </wp:inline>
+        </w:drawing>
+      </w:r>
+    </w:p>
+    <w:p>
+      <w:pPr>
+        <w:rPr>
+          <w:sz w:val="24"/>
+          <w:szCs w:val="24"/>
+        </w:rPr>
+      </w:pPr>
+      <w:r>
+        <w:rPr>
+          <w:sz w:val="24"/>
+          <w:szCs w:val="24"/>
+        </w:rPr>
+        <w:t>Fig. 2 – Code extract from AccountTest Class</w:t>
+      </w:r>
+    </w:p>
+    <w:p>
+      <w:pPr>
+        <w:rPr>
+          <w:sz w:val="24"/>
+          <w:szCs w:val="24"/>
+        </w:rPr>
+      </w:pPr>
+      <w:r>
+        <w:rPr>
+          <w:sz w:val="24"/>
+          <w:szCs w:val="24"/>
+        </w:rPr>
+        <w:t>As you can see from the above extract from AccountTest Class, for the createTransaction unit test</w:t>
+      </w:r>
+      <w:r>
+        <w:rPr>
+          <w:sz w:val="24"/>
+          <w:szCs w:val="24"/>
+        </w:rPr>
+        <w:t xml:space="preserve"> and other </w:t>
+      </w:r>
+      <w:r>
+        <w:rPr>
+          <w:sz w:val="24"/>
+          <w:szCs w:val="24"/>
+        </w:rPr>
+        <w:t xml:space="preserve">Account Class </w:t>
+      </w:r>
+      <w:r>
+        <w:rPr>
+          <w:sz w:val="24"/>
+          <w:szCs w:val="24"/>
+        </w:rPr>
+        <w:t>unit tests,</w:t>
+      </w:r>
+      <w:r>
+        <w:rPr>
+          <w:sz w:val="24"/>
+          <w:szCs w:val="24"/>
+        </w:rPr>
+        <w:t xml:space="preserve"> I have initialized an Account obje</w:t>
+      </w:r>
+      <w:r>
+        <w:rPr>
+          <w:sz w:val="24"/>
+          <w:szCs w:val="24"/>
+        </w:rPr>
+        <w:t>ct and any other objects required, of which a Transaction</w:t>
+      </w:r>
+      <w:r>
+        <w:rPr>
+          <w:sz w:val="24"/>
+          <w:szCs w:val="24"/>
+        </w:rPr>
+        <w:t xml:space="preserve"> and ModifiedBy</w:t>
+      </w:r>
+      <w:r>
+        <w:rPr>
+          <w:sz w:val="24"/>
+          <w:szCs w:val="24"/>
+        </w:rPr>
+        <w:t xml:space="preserve"> object was required for the createTransaction method. Before invoking the createTran</w:t>
+      </w:r>
+      <w:r>
+        <w:rPr>
+          <w:sz w:val="24"/>
+          <w:szCs w:val="24"/>
+        </w:rPr>
+        <w:t>s</w:t>
+      </w:r>
+      <w:r>
+        <w:rPr>
+          <w:sz w:val="24"/>
+          <w:szCs w:val="24"/>
+        </w:rPr>
+        <w:t>action method, I check the state of Account object fields, I then invoke the createTransaction method and then check the state of the Account object fields again to ensure the actual result is equal to expected result.</w:t>
+      </w:r>
+    </w:p>
+    <w:p>
+      <w:pPr>
+        <w:rPr>
+          <w:sz w:val="24"/>
+          <w:szCs w:val="24"/>
+        </w:rPr>
+      </w:pPr>
+    </w:p>
+    <w:p>
+      <w:pPr>
+        <w:rPr>
+          <w:sz w:val="24"/>
+          <w:szCs w:val="24"/>
+        </w:rPr>
+      </w:pPr>
+      <w:r>
+        <w:rPr>
+          <w:sz w:val="24"/>
+          <w:szCs w:val="24"/>
+        </w:rPr>
+        <w:t>I carried out this form of testing for each of the server side concrete classes, using the white box testing technique where I look at the code for the method being tested and assess actual results from code compilation against expected results from a given input.</w:t>
+      </w:r>
+    </w:p>
+    <w:p>
+      <w:pPr>
+        <w:rPr>
+          <w:sz w:val="24"/>
+          <w:szCs w:val="24"/>
+        </w:rPr>
+      </w:pPr>
+    </w:p>
+    <w:p>
+      <w:pPr>
+        <w:rPr>
+          <w:sz w:val="24"/>
+          <w:szCs w:val="24"/>
+        </w:rPr>
+      </w:pPr>
+    </w:p>
+    <w:p>
+      <w:pPr>
+        <w:rPr>
+          <w:sz w:val="24"/>
+          <w:szCs w:val="24"/>
+        </w:rPr>
+      </w:pPr>
+    </w:p>
+    <w:p>
+      <w:pPr>
+        <w:rPr>
+          <w:sz w:val="24"/>
+          <w:szCs w:val="24"/>
+        </w:rPr>
+      </w:pPr>
+    </w:p>
+    <w:p>
+      <w:pPr>
+        <w:rPr>
+          <w:sz w:val="24"/>
+          <w:szCs w:val="24"/>
+        </w:rPr>
+      </w:pPr>
+    </w:p>
+    <w:p>
+      <w:pPr>
+        <w:rPr>
+          <w:sz w:val="24"/>
+          <w:szCs w:val="24"/>
+        </w:rPr>
+      </w:pPr>
+    </w:p>
+    <w:p>
+      <w:pPr>
+        <w:rPr>
+          <w:sz w:val="24"/>
+          <w:szCs w:val="24"/>
+        </w:rPr>
+      </w:pPr>
+    </w:p>
+    <w:p>
+      <w:pPr>
+        <w:rPr>
+          <w:sz w:val="24"/>
+          <w:szCs w:val="24"/>
+        </w:rPr>
+      </w:pPr>
     </w:p>
     <w:p>
       <w:pPr>
@@ -225,6 +482,7 @@
           <w:sz w:val="24"/>
           <w:szCs w:val="24"/>
         </w:rPr>
+        <w:lastRenderedPageBreak/>
         <w:t>Address Test</w:t>
       </w:r>
     </w:p>
@@ -262,7 +520,7 @@
                     </pic:cNvPicPr>
                   </pic:nvPicPr>
                   <pic:blipFill>
-                    <a:blip r:embed="rId6">
+                    <a:blip r:embed="rId7">
                       <a:extLst>
                         <a:ext uri="{28A0092B-C50C-407E-A947-70E740481C1C}">
                           <a14:useLocalDpi xmlns:a14="http://schemas.microsoft.com/office/drawing/2010/main" val="0"/>
@@ -335,29 +593,39 @@
           <w:sz w:val="24"/>
           <w:szCs w:val="24"/>
         </w:rPr>
-        <w:t xml:space="preserve"> is able to amend its variables </w:t>
-      </w:r>
-      <w:r>
-        <w:rPr>
-          <w:sz w:val="24"/>
-          <w:szCs w:val="24"/>
-        </w:rPr>
-        <w:t>and return the state of the object</w:t>
-      </w:r>
-      <w:r>
-        <w:rPr>
-          <w:sz w:val="24"/>
-          <w:szCs w:val="24"/>
-        </w:rPr>
-        <w:t xml:space="preserve"> </w:t>
-      </w:r>
-      <w:r>
-        <w:rPr>
-          <w:sz w:val="24"/>
-          <w:szCs w:val="24"/>
-        </w:rPr>
-        <w:t>whilst keeping a record of any modifications made.</w:t>
-      </w:r>
+        <w:t xml:space="preserve"> is able to amend its variables and return the state of the object</w:t>
+      </w:r>
+      <w:r>
+        <w:rPr>
+          <w:sz w:val="24"/>
+          <w:szCs w:val="24"/>
+        </w:rPr>
+        <w:t xml:space="preserve"> whilst keeping a record of any modifications made.</w:t>
+      </w:r>
+    </w:p>
+    <w:p>
+      <w:pPr>
+        <w:rPr>
+          <w:sz w:val="24"/>
+          <w:szCs w:val="24"/>
+        </w:rPr>
+      </w:pPr>
+    </w:p>
+    <w:p>
+      <w:pPr>
+        <w:rPr>
+          <w:sz w:val="24"/>
+          <w:szCs w:val="24"/>
+        </w:rPr>
+      </w:pPr>
+    </w:p>
+    <w:p>
+      <w:pPr>
+        <w:rPr>
+          <w:sz w:val="24"/>
+          <w:szCs w:val="24"/>
+        </w:rPr>
+      </w:pPr>
     </w:p>
     <w:p>
       <w:pPr>
@@ -372,24 +640,13 @@
           <w:szCs w:val="24"/>
         </w:rPr>
       </w:pPr>
-      <w:proofErr w:type="spellStart"/>
-      <w:r>
-        <w:rPr>
-          <w:b/>
-          <w:sz w:val="24"/>
-          <w:szCs w:val="24"/>
-        </w:rPr>
-        <w:lastRenderedPageBreak/>
-        <w:t>AddressUsage</w:t>
-      </w:r>
-      <w:proofErr w:type="spellEnd"/>
-      <w:r>
-        <w:rPr>
-          <w:b/>
-          <w:sz w:val="24"/>
-          <w:szCs w:val="24"/>
-        </w:rPr>
-        <w:t xml:space="preserve"> Test</w:t>
+      <w:r>
+        <w:rPr>
+          <w:b/>
+          <w:sz w:val="24"/>
+          <w:szCs w:val="24"/>
+        </w:rPr>
+        <w:t>AddressUsage Test</w:t>
       </w:r>
     </w:p>
     <w:p>
@@ -426,7 +683,7 @@
                     </pic:cNvPicPr>
                   </pic:nvPicPr>
                   <pic:blipFill>
-                    <a:blip r:embed="rId7">
+                    <a:blip r:embed="rId8">
                       <a:extLst>
                         <a:ext uri="{28A0092B-C50C-407E-A947-70E740481C1C}">
                           <a14:useLocalDpi xmlns:a14="http://schemas.microsoft.com/office/drawing/2010/main" val="0"/>
@@ -513,14 +770,7 @@
           <w:sz w:val="24"/>
           <w:szCs w:val="24"/>
         </w:rPr>
-        <w:t xml:space="preserve"> is able to amend its variables </w:t>
-      </w:r>
-      <w:r>
-        <w:rPr>
-          <w:sz w:val="24"/>
-          <w:szCs w:val="24"/>
-        </w:rPr>
-        <w:t>and return the state of the object</w:t>
+        <w:t xml:space="preserve"> is able to amend its variables and return the state of the object</w:t>
       </w:r>
       <w:r>
         <w:rPr>
@@ -565,6 +815,7 @@
           <w:sz w:val="24"/>
           <w:szCs w:val="24"/>
         </w:rPr>
+        <w:lastRenderedPageBreak/>
         <w:t>Agreement Test</w:t>
       </w:r>
     </w:p>
@@ -602,7 +853,7 @@
                     </pic:cNvPicPr>
                   </pic:nvPicPr>
                   <pic:blipFill>
-                    <a:blip r:embed="rId8">
+                    <a:blip r:embed="rId9">
                       <a:extLst>
                         <a:ext uri="{28A0092B-C50C-407E-A947-70E740481C1C}">
                           <a14:useLocalDpi xmlns:a14="http://schemas.microsoft.com/office/drawing/2010/main" val="0"/>
@@ -773,28 +1024,14 @@
           <w:sz w:val="24"/>
           <w:szCs w:val="24"/>
         </w:rPr>
-        <w:t xml:space="preserve"> and notes, amend its variables </w:t>
-      </w:r>
-      <w:r>
-        <w:rPr>
-          <w:sz w:val="24"/>
-          <w:szCs w:val="24"/>
-        </w:rPr>
-        <w:t>and return the state of the object</w:t>
-      </w:r>
-      <w:r>
-        <w:rPr>
-          <w:sz w:val="24"/>
-          <w:szCs w:val="24"/>
-        </w:rPr>
-        <w:t xml:space="preserve"> </w:t>
-      </w:r>
-      <w:r>
-        <w:rPr>
-          <w:sz w:val="24"/>
-          <w:szCs w:val="24"/>
-        </w:rPr>
-        <w:t>whilst keeping a record of any modifications made.</w:t>
+        <w:t xml:space="preserve"> and notes, amend its variables and return the state of the object</w:t>
+      </w:r>
+      <w:r>
+        <w:rPr>
+          <w:sz w:val="24"/>
+          <w:szCs w:val="24"/>
+        </w:rPr>
+        <w:t xml:space="preserve"> whilst keeping a record of any modifications made.</w:t>
       </w:r>
     </w:p>
     <w:p>
@@ -833,7 +1070,6 @@
           <w:sz w:val="24"/>
           <w:szCs w:val="24"/>
         </w:rPr>
-        <w:lastRenderedPageBreak/>
         <w:t>Application Test</w:t>
       </w:r>
     </w:p>
@@ -871,7 +1107,7 @@
                     </pic:cNvPicPr>
                   </pic:nvPicPr>
                   <pic:blipFill>
-                    <a:blip r:embed="rId9">
+                    <a:blip r:embed="rId10">
                       <a:extLst>
                         <a:ext uri="{28A0092B-C50C-407E-A947-70E740481C1C}">
                           <a14:useLocalDpi xmlns:a14="http://schemas.microsoft.com/office/drawing/2010/main" val="0"/>
@@ -965,21 +1201,7 @@
           <w:sz w:val="24"/>
           <w:szCs w:val="24"/>
         </w:rPr>
-        <w:t xml:space="preserve">ed parties, and properties interested in, amend its variables </w:t>
-      </w:r>
-      <w:r>
-        <w:rPr>
-          <w:sz w:val="24"/>
-          <w:szCs w:val="24"/>
-        </w:rPr>
-        <w:t xml:space="preserve">and return the state of the object </w:t>
-      </w:r>
-      <w:r>
-        <w:rPr>
-          <w:sz w:val="24"/>
-          <w:szCs w:val="24"/>
-        </w:rPr>
-        <w:t>whilst</w:t>
+        <w:t>ed parties, and properties interested in, amend its variables and return the state of the object whilst</w:t>
       </w:r>
       <w:r>
         <w:rPr>
@@ -1024,6 +1246,7 @@
           <w:sz w:val="24"/>
           <w:szCs w:val="24"/>
         </w:rPr>
+        <w:lastRenderedPageBreak/>
         <w:t>Contact Test</w:t>
       </w:r>
     </w:p>
@@ -1061,7 +1284,7 @@
                     </pic:cNvPicPr>
                   </pic:nvPicPr>
                   <pic:blipFill>
-                    <a:blip r:embed="rId10">
+                    <a:blip r:embed="rId11">
                       <a:extLst>
                         <a:ext uri="{28A0092B-C50C-407E-A947-70E740481C1C}">
                           <a14:useLocalDpi xmlns:a14="http://schemas.microsoft.com/office/drawing/2010/main" val="0"/>
@@ -1127,28 +1350,7 @@
           <w:sz w:val="24"/>
           <w:szCs w:val="24"/>
         </w:rPr>
-        <w:t xml:space="preserve"> the modifications as it should</w:t>
-      </w:r>
-      <w:r>
-        <w:rPr>
-          <w:sz w:val="24"/>
-          <w:szCs w:val="24"/>
-        </w:rPr>
-        <w:t xml:space="preserve">. This means that a client of the Contact class is able to </w:t>
-      </w:r>
-      <w:r>
-        <w:rPr>
-          <w:sz w:val="24"/>
-          <w:szCs w:val="24"/>
-        </w:rPr>
-        <w:t xml:space="preserve">amend its variables and return the state of the object </w:t>
-      </w:r>
-      <w:r>
-        <w:rPr>
-          <w:sz w:val="24"/>
-          <w:szCs w:val="24"/>
-        </w:rPr>
-        <w:t>whilst keeping a record of any modifications made.</w:t>
+        <w:t xml:space="preserve"> the modifications as it should. This means that a client of the Contact class is able to amend its variables and return the state of the object whilst keeping a record of any modifications made.</w:t>
       </w:r>
     </w:p>
     <w:p>
@@ -1205,7 +1407,6 @@
           <w:sz w:val="24"/>
           <w:szCs w:val="24"/>
         </w:rPr>
-        <w:lastRenderedPageBreak/>
         <w:t>Contract Test</w:t>
       </w:r>
     </w:p>
@@ -1243,7 +1444,7 @@
                     </pic:cNvPicPr>
                   </pic:nvPicPr>
                   <pic:blipFill>
-                    <a:blip r:embed="rId11">
+                    <a:blip r:embed="rId12">
                       <a:extLst>
                         <a:ext uri="{28A0092B-C50C-407E-A947-70E740481C1C}">
                           <a14:useLocalDpi xmlns:a14="http://schemas.microsoft.com/office/drawing/2010/main" val="0"/>
@@ -1323,14 +1524,7 @@
           <w:sz w:val="24"/>
           <w:szCs w:val="24"/>
         </w:rPr>
-        <w:t xml:space="preserve"> This means that a client of the Contract class is able to amend its </w:t>
-      </w:r>
-      <w:r>
-        <w:rPr>
-          <w:sz w:val="24"/>
-          <w:szCs w:val="24"/>
-        </w:rPr>
-        <w:t>variables and return the state of the object whilst keeping a record of any modifications made.</w:t>
+        <w:t xml:space="preserve"> This means that a client of the Contract class is able to amend its variables and return the state of the object whilst keeping a record of any modifications made.</w:t>
       </w:r>
     </w:p>
     <w:p>
@@ -1360,6 +1554,7 @@
           <w:sz w:val="24"/>
           <w:szCs w:val="24"/>
         </w:rPr>
+        <w:lastRenderedPageBreak/>
         <w:t>Document Test</w:t>
       </w:r>
     </w:p>
@@ -1397,7 +1592,7 @@
                     </pic:cNvPicPr>
                   </pic:nvPicPr>
                   <pic:blipFill>
-                    <a:blip r:embed="rId12">
+                    <a:blip r:embed="rId13">
                       <a:extLst>
                         <a:ext uri="{28A0092B-C50C-407E-A947-70E740481C1C}">
                           <a14:useLocalDpi xmlns:a14="http://schemas.microsoft.com/office/drawing/2010/main" val="0"/>
@@ -1441,85 +1636,22 @@
           <w:sz w:val="24"/>
           <w:szCs w:val="24"/>
         </w:rPr>
-        <w:t>Fig. 8</w:t>
-      </w:r>
-      <w:r>
-        <w:rPr>
-          <w:sz w:val="24"/>
-          <w:szCs w:val="24"/>
-        </w:rPr>
-        <w:t xml:space="preserve"> – </w:t>
-      </w:r>
-      <w:r>
-        <w:rPr>
-          <w:sz w:val="24"/>
-          <w:szCs w:val="24"/>
-        </w:rPr>
-        <w:t>Document</w:t>
-      </w:r>
-      <w:r>
-        <w:rPr>
-          <w:sz w:val="24"/>
-          <w:szCs w:val="24"/>
-        </w:rPr>
-        <w:t xml:space="preserve"> Test Results</w:t>
-      </w:r>
-    </w:p>
-    <w:p>
-      <w:pPr>
-        <w:rPr>
-          <w:sz w:val="24"/>
-          <w:szCs w:val="24"/>
-        </w:rPr>
-      </w:pPr>
-      <w:r>
-        <w:rPr>
-          <w:sz w:val="24"/>
-          <w:szCs w:val="24"/>
-        </w:rPr>
-        <w:t xml:space="preserve">As you can see from Fig. </w:t>
-      </w:r>
-      <w:r>
-        <w:rPr>
-          <w:sz w:val="24"/>
-          <w:szCs w:val="24"/>
-        </w:rPr>
-        <w:t>8, all 18</w:t>
-      </w:r>
-      <w:r>
-        <w:rPr>
-          <w:sz w:val="24"/>
-          <w:szCs w:val="24"/>
-        </w:rPr>
-        <w:t xml:space="preserve"> of the tests within the Document Test Class passed, which shows that all of the methods within the Document Class are working as they </w:t>
-      </w:r>
-      <w:r>
-        <w:rPr>
-          <w:sz w:val="24"/>
-          <w:szCs w:val="24"/>
-        </w:rPr>
-        <w:t>should, updating the state of a d</w:t>
-      </w:r>
-      <w:r>
-        <w:rPr>
-          <w:sz w:val="24"/>
-          <w:szCs w:val="24"/>
-        </w:rPr>
-        <w:t xml:space="preserve">ocument object, as it should, and recording all of the modifications as it should. This means that a client of the Document class is able to </w:t>
-      </w:r>
-      <w:r>
-        <w:rPr>
-          <w:sz w:val="24"/>
-          <w:szCs w:val="24"/>
-        </w:rPr>
-        <w:t xml:space="preserve">create a new version of the file stored within the document class, </w:t>
-      </w:r>
-      <w:r>
-        <w:rPr>
-          <w:sz w:val="24"/>
-          <w:szCs w:val="24"/>
-        </w:rPr>
-        <w:t>amend its variables and return the state of the object whilst keeping a record of any modifications made.</w:t>
+        <w:t>Fig. 8 – Document Test Results</w:t>
+      </w:r>
+    </w:p>
+    <w:p>
+      <w:pPr>
+        <w:rPr>
+          <w:sz w:val="24"/>
+          <w:szCs w:val="24"/>
+        </w:rPr>
+      </w:pPr>
+      <w:r>
+        <w:rPr>
+          <w:sz w:val="24"/>
+          <w:szCs w:val="24"/>
+        </w:rPr>
+        <w:t>As you can see from Fig. 8, all 18 of the tests within the Document Test Class passed, which shows that all of the methods within the Document Class are working as they should, updating the state of a document object, as it should, and recording all of the modifications as it should. This means that a client of the Document class is able to create a new version of the file stored within the document class, amend its variables and return the state of the object whilst keeping a record of any modifications made.</w:t>
       </w:r>
     </w:p>
     <w:p>
@@ -1568,7 +1700,6 @@
           <w:sz w:val="24"/>
           <w:szCs w:val="24"/>
         </w:rPr>
-        <w:lastRenderedPageBreak/>
         <w:t>EmployeeAccount Test</w:t>
       </w:r>
     </w:p>
@@ -1604,7 +1735,7 @@
                     </pic:cNvPicPr>
                   </pic:nvPicPr>
                   <pic:blipFill>
-                    <a:blip r:embed="rId13">
+                    <a:blip r:embed="rId14">
                       <a:extLst>
                         <a:ext uri="{28A0092B-C50C-407E-A947-70E740481C1C}">
                           <a14:useLocalDpi xmlns:a14="http://schemas.microsoft.com/office/drawing/2010/main" val="0"/>
@@ -1648,78 +1779,22 @@
           <w:sz w:val="24"/>
           <w:szCs w:val="24"/>
         </w:rPr>
-        <w:t>Fig. 9</w:t>
-      </w:r>
-      <w:r>
-        <w:rPr>
-          <w:sz w:val="24"/>
-          <w:szCs w:val="24"/>
-        </w:rPr>
-        <w:t xml:space="preserve"> – </w:t>
-      </w:r>
-      <w:r>
-        <w:rPr>
-          <w:sz w:val="24"/>
-          <w:szCs w:val="24"/>
-        </w:rPr>
-        <w:t>EmployeeAccount</w:t>
-      </w:r>
-      <w:r>
-        <w:rPr>
-          <w:sz w:val="24"/>
-          <w:szCs w:val="24"/>
-        </w:rPr>
-        <w:t xml:space="preserve"> Test Results</w:t>
-      </w:r>
-    </w:p>
-    <w:p>
-      <w:pPr>
-        <w:rPr>
-          <w:sz w:val="24"/>
-          <w:szCs w:val="24"/>
-        </w:rPr>
-      </w:pPr>
-      <w:r>
-        <w:rPr>
-          <w:sz w:val="24"/>
-          <w:szCs w:val="24"/>
-        </w:rPr>
-        <w:t>As you can see from Fig. 9</w:t>
-      </w:r>
-      <w:r>
-        <w:rPr>
-          <w:sz w:val="24"/>
-          <w:szCs w:val="24"/>
-        </w:rPr>
-        <w:t>, all 4 of the tests within the EmployeeAccount Test Class passed, which shows that all of the methods within the EmployeeAccount Class are working as they should, updating the state of a</w:t>
-      </w:r>
-      <w:r>
-        <w:rPr>
-          <w:sz w:val="24"/>
-          <w:szCs w:val="24"/>
-        </w:rPr>
-        <w:t>n</w:t>
-      </w:r>
-      <w:r>
-        <w:rPr>
-          <w:sz w:val="24"/>
-          <w:szCs w:val="24"/>
-        </w:rPr>
-        <w:t xml:space="preserve"> </w:t>
-      </w:r>
-      <w:r>
-        <w:rPr>
-          <w:sz w:val="24"/>
-          <w:szCs w:val="24"/>
-        </w:rPr>
-        <w:t>e</w:t>
-      </w:r>
-      <w:r>
-        <w:rPr>
-          <w:sz w:val="24"/>
-          <w:szCs w:val="24"/>
-        </w:rPr>
-        <w:t>mployee</w:t>
+        <w:t>Fig. 9 – EmployeeAccount Test Results</w:t>
+      </w:r>
+    </w:p>
+    <w:p>
+      <w:pPr>
+        <w:rPr>
+          <w:sz w:val="24"/>
+          <w:szCs w:val="24"/>
+        </w:rPr>
+      </w:pPr>
+      <w:r>
+        <w:rPr>
+          <w:sz w:val="24"/>
+          <w:szCs w:val="24"/>
+        </w:rPr>
+        <w:t>As you can see from Fig. 9, all 4 of the tests within the EmployeeAccount Test Class passed, which shows that all of the methods within the EmployeeAccount Class are working as they should, updating the state of an employee</w:t>
       </w:r>
       <w:r>
         <w:rPr>
@@ -1826,7 +1901,7 @@
                     </pic:cNvPicPr>
                   </pic:nvPicPr>
                   <pic:blipFill>
-                    <a:blip r:embed="rId14">
+                    <a:blip r:embed="rId15">
                       <a:extLst>
                         <a:ext uri="{28A0092B-C50C-407E-A947-70E740481C1C}">
                           <a14:useLocalDpi xmlns:a14="http://schemas.microsoft.com/office/drawing/2010/main" val="0"/>
@@ -1892,14 +1967,7 @@
           <w:sz w:val="24"/>
           <w:szCs w:val="24"/>
         </w:rPr>
-        <w:t>As</w:t>
-      </w:r>
-      <w:r>
-        <w:rPr>
-          <w:sz w:val="24"/>
-          <w:szCs w:val="24"/>
-        </w:rPr>
-        <w:t xml:space="preserve"> you can see fr</w:t>
+        <w:t>As you can see fr</w:t>
       </w:r>
       <w:r>
         <w:rPr>
@@ -1913,42 +1981,7 @@
           <w:sz w:val="24"/>
           <w:szCs w:val="24"/>
         </w:rPr>
-        <w:t>, all 27</w:t>
-      </w:r>
-      <w:r>
-        <w:rPr>
-          <w:sz w:val="24"/>
-          <w:szCs w:val="24"/>
-        </w:rPr>
-        <w:t xml:space="preserve"> of the tests within the Employee Test Class passed, which shows that all of the methods within the Employee Class are working as they should, updating the state of a</w:t>
-      </w:r>
-      <w:r>
-        <w:rPr>
-          <w:sz w:val="24"/>
-          <w:szCs w:val="24"/>
-        </w:rPr>
-        <w:t>n</w:t>
-      </w:r>
-      <w:r>
-        <w:rPr>
-          <w:sz w:val="24"/>
-          <w:szCs w:val="24"/>
-        </w:rPr>
-        <w:t xml:space="preserve"> </w:t>
-      </w:r>
-      <w:r>
-        <w:rPr>
-          <w:sz w:val="24"/>
-          <w:szCs w:val="24"/>
-        </w:rPr>
-        <w:t>e</w:t>
-      </w:r>
-      <w:r>
-        <w:rPr>
-          <w:sz w:val="24"/>
-          <w:szCs w:val="24"/>
-        </w:rPr>
-        <w:t>mployee object, as it should, and recording all of the modifications as it should. This means that a client of the Employee class is able to amend its variables and return the state of the object whilst keeping a record of any modifications made.</w:t>
+        <w:t>, all 27 of the tests within the Employee Test Class passed, which shows that all of the methods within the Employee Class are working as they should, updating the state of an employee object, as it should, and recording all of the modifications as it should. This means that a client of the Employee class is able to amend its variables and return the state of the object whilst keeping a record of any modifications made.</w:t>
       </w:r>
     </w:p>
     <w:p>
@@ -1994,7 +2027,6 @@
           <w:sz w:val="24"/>
           <w:szCs w:val="24"/>
         </w:rPr>
-        <w:lastRenderedPageBreak/>
         <w:t>InvolvedParty Test</w:t>
       </w:r>
     </w:p>
@@ -2032,7 +2064,7 @@
                     </pic:cNvPicPr>
                   </pic:nvPicPr>
                   <pic:blipFill>
-                    <a:blip r:embed="rId15">
+                    <a:blip r:embed="rId16">
                       <a:extLst>
                         <a:ext uri="{28A0092B-C50C-407E-A947-70E740481C1C}">
                           <a14:useLocalDpi xmlns:a14="http://schemas.microsoft.com/office/drawing/2010/main" val="0"/>
@@ -2091,77 +2123,7 @@
           <w:sz w:val="24"/>
           <w:szCs w:val="24"/>
         </w:rPr>
-        <w:t>As you can see from Fig. 1</w:t>
-      </w:r>
-      <w:r>
-        <w:rPr>
-          <w:sz w:val="24"/>
-          <w:szCs w:val="24"/>
-        </w:rPr>
-        <w:t>1, all 28</w:t>
-      </w:r>
-      <w:r>
-        <w:rPr>
-          <w:sz w:val="24"/>
-          <w:szCs w:val="24"/>
-        </w:rPr>
-        <w:t xml:space="preserve"> of the tests within the </w:t>
-      </w:r>
-      <w:r>
-        <w:rPr>
-          <w:sz w:val="24"/>
-          <w:szCs w:val="24"/>
-        </w:rPr>
-        <w:t>InvolvedParty</w:t>
-      </w:r>
-      <w:r>
-        <w:rPr>
-          <w:sz w:val="24"/>
-          <w:szCs w:val="24"/>
-        </w:rPr>
-        <w:t xml:space="preserve"> Test Class passed, which shows that all of the methods within the </w:t>
-      </w:r>
-      <w:r>
-        <w:rPr>
-          <w:sz w:val="24"/>
-          <w:szCs w:val="24"/>
-        </w:rPr>
-        <w:t>InvolvedParty</w:t>
-      </w:r>
-      <w:r>
-        <w:rPr>
-          <w:sz w:val="24"/>
-          <w:szCs w:val="24"/>
-        </w:rPr>
-        <w:t xml:space="preserve"> Class are working as they should, updating the state of the </w:t>
-      </w:r>
-      <w:r>
-        <w:rPr>
-          <w:sz w:val="24"/>
-          <w:szCs w:val="24"/>
-        </w:rPr>
-        <w:t>involved party</w:t>
-      </w:r>
-      <w:r>
-        <w:rPr>
-          <w:sz w:val="24"/>
-          <w:szCs w:val="24"/>
-        </w:rPr>
-        <w:t xml:space="preserve"> object, as it should, and recording all of the modifications as it should. This means that a client of the </w:t>
-      </w:r>
-      <w:r>
-        <w:rPr>
-          <w:sz w:val="24"/>
-          <w:szCs w:val="24"/>
-        </w:rPr>
-        <w:t>InvolvedParty</w:t>
-      </w:r>
-      <w:r>
-        <w:rPr>
-          <w:sz w:val="24"/>
-          <w:szCs w:val="24"/>
-        </w:rPr>
-        <w:t xml:space="preserve"> class is able to create and delete notes, amend its variables and return the state of the object</w:t>
+        <w:t>As you can see from Fig. 11, all 28 of the tests within the InvolvedParty Test Class passed, which shows that all of the methods within the InvolvedParty Class are working as they should, updating the state of the involved party object, as it should, and recording all of the modifications as it should. This means that a client of the InvolvedParty class is able to create and delete notes, amend its variables and return the state of the object</w:t>
       </w:r>
       <w:r>
         <w:rPr>
@@ -2242,7 +2204,7 @@
                     </pic:cNvPicPr>
                   </pic:nvPicPr>
                   <pic:blipFill>
-                    <a:blip r:embed="rId16">
+                    <a:blip r:embed="rId17">
                       <a:extLst>
                         <a:ext uri="{28A0092B-C50C-407E-A947-70E740481C1C}">
                           <a14:useLocalDpi xmlns:a14="http://schemas.microsoft.com/office/drawing/2010/main" val="0"/>
@@ -2301,63 +2263,7 @@
           <w:sz w:val="24"/>
           <w:szCs w:val="24"/>
         </w:rPr>
-        <w:t>As you can see from Fig. 1</w:t>
-      </w:r>
-      <w:r>
-        <w:rPr>
-          <w:sz w:val="24"/>
-          <w:szCs w:val="24"/>
-        </w:rPr>
-        <w:t>2, all 21</w:t>
-      </w:r>
-      <w:r>
-        <w:rPr>
-          <w:sz w:val="24"/>
-          <w:szCs w:val="24"/>
-        </w:rPr>
-        <w:t xml:space="preserve"> of the tests within the </w:t>
-      </w:r>
-      <w:r>
-        <w:rPr>
-          <w:sz w:val="24"/>
-          <w:szCs w:val="24"/>
-        </w:rPr>
-        <w:t>JobRoleBenefit</w:t>
-      </w:r>
-      <w:r>
-        <w:rPr>
-          <w:sz w:val="24"/>
-          <w:szCs w:val="24"/>
-        </w:rPr>
-        <w:t xml:space="preserve"> Test Class passed, which shows that all of the methods within the </w:t>
-      </w:r>
-      <w:r>
-        <w:rPr>
-          <w:sz w:val="24"/>
-          <w:szCs w:val="24"/>
-        </w:rPr>
-        <w:t>JobRoleBenefit</w:t>
-      </w:r>
-      <w:r>
-        <w:rPr>
-          <w:sz w:val="24"/>
-          <w:szCs w:val="24"/>
-        </w:rPr>
-        <w:t xml:space="preserve"> Class are working as they should, updating the state of the </w:t>
-      </w:r>
-      <w:r>
-        <w:rPr>
-          <w:sz w:val="24"/>
-          <w:szCs w:val="24"/>
-        </w:rPr>
-        <w:t>job role benefit</w:t>
-      </w:r>
-      <w:r>
-        <w:rPr>
-          <w:sz w:val="24"/>
-          <w:szCs w:val="24"/>
-        </w:rPr>
-        <w:t xml:space="preserve"> object, as it should, and recording all of the modifications as it should. This means that a client of the </w:t>
+        <w:t xml:space="preserve">As you can see from Fig. 12, all 21 of the tests within the JobRoleBenefit Test Class passed, which shows that all of the methods within the JobRoleBenefit Class are working as they should, updating the state of the job role benefit object, as it should, and recording all of the modifications as it should. This means that a client of the </w:t>
       </w:r>
       <w:r>
         <w:rPr>
@@ -2466,7 +2372,7 @@
                     </pic:cNvPicPr>
                   </pic:nvPicPr>
                   <pic:blipFill>
-                    <a:blip r:embed="rId17">
+                    <a:blip r:embed="rId18">
                       <a:extLst>
                         <a:ext uri="{28A0092B-C50C-407E-A947-70E740481C1C}">
                           <a14:useLocalDpi xmlns:a14="http://schemas.microsoft.com/office/drawing/2010/main" val="0"/>
@@ -2578,21 +2484,7 @@
           <w:sz w:val="24"/>
           <w:szCs w:val="24"/>
         </w:rPr>
-        <w:t xml:space="preserve"> Test Class passed, which shows that </w:t>
-      </w:r>
-      <w:r>
-        <w:rPr>
-          <w:sz w:val="24"/>
-          <w:szCs w:val="24"/>
-        </w:rPr>
-        <w:t xml:space="preserve">nearly </w:t>
-      </w:r>
-      <w:r>
-        <w:rPr>
-          <w:sz w:val="24"/>
-          <w:szCs w:val="24"/>
-        </w:rPr>
-        <w:t xml:space="preserve">all of the methods within the </w:t>
+        <w:t xml:space="preserve"> Test Class passed, which shows that nearly all of the methods within the </w:t>
       </w:r>
       <w:proofErr w:type="spellStart"/>
       <w:r>
@@ -2608,21 +2500,15 @@
           <w:sz w:val="24"/>
           <w:szCs w:val="24"/>
         </w:rPr>
-        <w:t xml:space="preserve"> Class are working as they should, updating the state of the </w:t>
-      </w:r>
-      <w:r>
-        <w:rPr>
-          <w:sz w:val="24"/>
-          <w:szCs w:val="24"/>
-        </w:rPr>
-        <w:t>job role</w:t>
-      </w:r>
-      <w:r>
-        <w:rPr>
-          <w:sz w:val="24"/>
-          <w:szCs w:val="24"/>
-        </w:rPr>
-        <w:t xml:space="preserve"> object, as it should, and recording all of the modifications as it should. This means that a client of the </w:t>
+        <w:t xml:space="preserve"> Class are working as they should, updating the state of the job role object, as it should, and recording all of the modifications as it should. This </w:t>
+      </w:r>
+      <w:r>
+        <w:rPr>
+          <w:sz w:val="24"/>
+          <w:szCs w:val="24"/>
+        </w:rPr>
+        <w:lastRenderedPageBreak/>
+        <w:t xml:space="preserve">means that a client of the </w:t>
       </w:r>
       <w:proofErr w:type="spellStart"/>
       <w:r>
@@ -3015,7 +2901,6 @@
           <w:sz w:val="24"/>
           <w:szCs w:val="24"/>
         </w:rPr>
-        <w:lastRenderedPageBreak/>
         <w:t>Landlord Test</w:t>
       </w:r>
     </w:p>
@@ -3053,7 +2938,7 @@
                     </pic:cNvPicPr>
                   </pic:nvPicPr>
                   <pic:blipFill>
-                    <a:blip r:embed="rId18">
+                    <a:blip r:embed="rId19">
                       <a:extLst>
                         <a:ext uri="{28A0092B-C50C-407E-A947-70E740481C1C}">
                           <a14:useLocalDpi xmlns:a14="http://schemas.microsoft.com/office/drawing/2010/main" val="0"/>
@@ -3112,63 +2997,7 @@
           <w:sz w:val="24"/>
           <w:szCs w:val="24"/>
         </w:rPr>
-        <w:t>As you can see from Fig. 1</w:t>
-      </w:r>
-      <w:r>
-        <w:rPr>
-          <w:sz w:val="24"/>
-          <w:szCs w:val="24"/>
-        </w:rPr>
-        <w:t>4, all 21</w:t>
-      </w:r>
-      <w:r>
-        <w:rPr>
-          <w:sz w:val="24"/>
-          <w:szCs w:val="24"/>
-        </w:rPr>
-        <w:t xml:space="preserve"> of the tests within the </w:t>
-      </w:r>
-      <w:r>
-        <w:rPr>
-          <w:sz w:val="24"/>
-          <w:szCs w:val="24"/>
-        </w:rPr>
-        <w:t>Landlord</w:t>
-      </w:r>
-      <w:r>
-        <w:rPr>
-          <w:sz w:val="24"/>
-          <w:szCs w:val="24"/>
-        </w:rPr>
-        <w:t xml:space="preserve"> Test Class passed, which shows that all of the methods within the </w:t>
-      </w:r>
-      <w:r>
-        <w:rPr>
-          <w:sz w:val="24"/>
-          <w:szCs w:val="24"/>
-        </w:rPr>
-        <w:t>Landlord</w:t>
-      </w:r>
-      <w:r>
-        <w:rPr>
-          <w:sz w:val="24"/>
-          <w:szCs w:val="24"/>
-        </w:rPr>
-        <w:t xml:space="preserve"> Class are working as they should, updating the state of the </w:t>
-      </w:r>
-      <w:r>
-        <w:rPr>
-          <w:sz w:val="24"/>
-          <w:szCs w:val="24"/>
-        </w:rPr>
-        <w:t>landlord</w:t>
-      </w:r>
-      <w:r>
-        <w:rPr>
-          <w:sz w:val="24"/>
-          <w:szCs w:val="24"/>
-        </w:rPr>
-        <w:t xml:space="preserve"> object, as it should, and recording all of the modifications as it should. This means that a client of the </w:t>
+        <w:t xml:space="preserve">As you can see from Fig. 14, all 21 of the tests within the Landlord Test Class passed, which shows that all of the methods within the Landlord Class are working as they should, updating the state of the landlord object, as it should, and recording all of the modifications as it should. This means that a client of the </w:t>
       </w:r>
       <w:proofErr w:type="spellStart"/>
       <w:r>
@@ -3184,35 +3013,7 @@
           <w:sz w:val="24"/>
           <w:szCs w:val="24"/>
         </w:rPr>
-        <w:t xml:space="preserve"> class is able to </w:t>
-      </w:r>
-      <w:r>
-        <w:rPr>
-          <w:sz w:val="24"/>
-          <w:szCs w:val="24"/>
-        </w:rPr>
-        <w:t>create and delete notes,</w:t>
-      </w:r>
-      <w:r>
-        <w:rPr>
-          <w:sz w:val="24"/>
-          <w:szCs w:val="24"/>
-        </w:rPr>
-        <w:t xml:space="preserve"> amend its variables and return the state of the object</w:t>
-      </w:r>
-      <w:r>
-        <w:rPr>
-          <w:sz w:val="24"/>
-          <w:szCs w:val="24"/>
-        </w:rPr>
-        <w:t xml:space="preserve"> whilst </w:t>
-      </w:r>
-      <w:r>
-        <w:rPr>
-          <w:sz w:val="24"/>
-          <w:szCs w:val="24"/>
-        </w:rPr>
-        <w:t>keeping a record of any modifications made.</w:t>
+        <w:t xml:space="preserve"> class is able to create and delete notes, amend its variables and return the state of the object whilst keeping a record of any modifications made.</w:t>
       </w:r>
     </w:p>
     <w:p>
@@ -3289,7 +3090,7 @@
                     </pic:cNvPicPr>
                   </pic:nvPicPr>
                   <pic:blipFill>
-                    <a:blip r:embed="rId19">
+                    <a:blip r:embed="rId20">
                       <a:extLst>
                         <a:ext uri="{28A0092B-C50C-407E-A947-70E740481C1C}">
                           <a14:useLocalDpi xmlns:a14="http://schemas.microsoft.com/office/drawing/2010/main" val="0"/>
@@ -3333,21 +3134,7 @@
           <w:sz w:val="24"/>
           <w:szCs w:val="24"/>
         </w:rPr>
-        <w:t>As you can see from Fig. 1</w:t>
-      </w:r>
-      <w:r>
-        <w:rPr>
-          <w:sz w:val="24"/>
-          <w:szCs w:val="24"/>
-        </w:rPr>
-        <w:t>5, all 3</w:t>
-      </w:r>
-      <w:r>
-        <w:rPr>
-          <w:sz w:val="24"/>
-          <w:szCs w:val="24"/>
-        </w:rPr>
-        <w:t xml:space="preserve"> of the tests within the </w:t>
+        <w:t xml:space="preserve">As you can see from Fig. 15, all 3 of the tests within the </w:t>
       </w:r>
       <w:proofErr w:type="spellStart"/>
       <w:r>
@@ -3379,21 +3166,7 @@
           <w:sz w:val="24"/>
           <w:szCs w:val="24"/>
         </w:rPr>
-        <w:t xml:space="preserve"> Class are working as they should, updating the state of the </w:t>
-      </w:r>
-      <w:r>
-        <w:rPr>
-          <w:sz w:val="24"/>
-          <w:szCs w:val="24"/>
-        </w:rPr>
-        <w:t>lease account</w:t>
-      </w:r>
-      <w:r>
-        <w:rPr>
-          <w:sz w:val="24"/>
-          <w:szCs w:val="24"/>
-        </w:rPr>
-        <w:t xml:space="preserve"> object, as it should, and recording all of the modifications as it should. This means that a client of the </w:t>
+        <w:t xml:space="preserve"> Class are working as they should, updating the state of the lease account object, as it should, and recording all of the modifications as it should. This means that a client of the </w:t>
       </w:r>
       <w:proofErr w:type="spellStart"/>
       <w:r>
@@ -3409,35 +3182,7 @@
           <w:sz w:val="24"/>
           <w:szCs w:val="24"/>
         </w:rPr>
-        <w:t xml:space="preserve"> class is able to create and delete </w:t>
-      </w:r>
-      <w:r>
-        <w:rPr>
-          <w:sz w:val="24"/>
-          <w:szCs w:val="24"/>
-        </w:rPr>
-        <w:t xml:space="preserve">transactions, </w:t>
-      </w:r>
-      <w:r>
-        <w:rPr>
-          <w:sz w:val="24"/>
-          <w:szCs w:val="24"/>
-        </w:rPr>
-        <w:t>notes, amend its variables and return the state of the object</w:t>
-      </w:r>
-      <w:r>
-        <w:rPr>
-          <w:sz w:val="24"/>
-          <w:szCs w:val="24"/>
-        </w:rPr>
-        <w:t xml:space="preserve"> whilst</w:t>
-      </w:r>
-      <w:r>
-        <w:rPr>
-          <w:sz w:val="24"/>
-          <w:szCs w:val="24"/>
-        </w:rPr>
-        <w:t xml:space="preserve"> keeping a record of any modifications made.</w:t>
+        <w:t xml:space="preserve"> class is able to create and delete transactions, notes, amend its variables and return the state of the object whilst keeping a record of any modifications made.</w:t>
       </w:r>
     </w:p>
     <w:p>
@@ -3495,7 +3240,6 @@
           <w:sz w:val="24"/>
           <w:szCs w:val="24"/>
         </w:rPr>
-        <w:lastRenderedPageBreak/>
         <w:t>Lease Test</w:t>
       </w:r>
     </w:p>
@@ -3533,7 +3277,7 @@
                     </pic:cNvPicPr>
                   </pic:nvPicPr>
                   <pic:blipFill>
-                    <a:blip r:embed="rId20">
+                    <a:blip r:embed="rId21">
                       <a:extLst>
                         <a:ext uri="{28A0092B-C50C-407E-A947-70E740481C1C}">
                           <a14:useLocalDpi xmlns:a14="http://schemas.microsoft.com/office/drawing/2010/main" val="0"/>
@@ -3592,105 +3336,7 @@
           <w:sz w:val="24"/>
           <w:szCs w:val="24"/>
         </w:rPr>
-        <w:t>As you can see from Fig. 1</w:t>
-      </w:r>
-      <w:r>
-        <w:rPr>
-          <w:sz w:val="24"/>
-          <w:szCs w:val="24"/>
-        </w:rPr>
-        <w:t>6, all 8</w:t>
-      </w:r>
-      <w:r>
-        <w:rPr>
-          <w:sz w:val="24"/>
-          <w:szCs w:val="24"/>
-        </w:rPr>
-        <w:t xml:space="preserve"> of the tests within the </w:t>
-      </w:r>
-      <w:r>
-        <w:rPr>
-          <w:sz w:val="24"/>
-          <w:szCs w:val="24"/>
-        </w:rPr>
-        <w:t>Lease</w:t>
-      </w:r>
-      <w:r>
-        <w:rPr>
-          <w:sz w:val="24"/>
-          <w:szCs w:val="24"/>
-        </w:rPr>
-        <w:t xml:space="preserve"> Test Class passed, which shows that all of the methods within the </w:t>
-      </w:r>
-      <w:r>
-        <w:rPr>
-          <w:sz w:val="24"/>
-          <w:szCs w:val="24"/>
-        </w:rPr>
-        <w:t>Lease</w:t>
-      </w:r>
-      <w:r>
-        <w:rPr>
-          <w:sz w:val="24"/>
-          <w:szCs w:val="24"/>
-        </w:rPr>
-        <w:t xml:space="preserve"> Class are working as they should, updating the state of the </w:t>
-      </w:r>
-      <w:r>
-        <w:rPr>
-          <w:sz w:val="24"/>
-          <w:szCs w:val="24"/>
-        </w:rPr>
-        <w:t>lease</w:t>
-      </w:r>
-      <w:r>
-        <w:rPr>
-          <w:sz w:val="24"/>
-          <w:szCs w:val="24"/>
-        </w:rPr>
-        <w:t xml:space="preserve"> object, as it should, and recording all of the modifications as it should. This means that a client of the </w:t>
-      </w:r>
-      <w:r>
-        <w:rPr>
-          <w:sz w:val="24"/>
-          <w:szCs w:val="24"/>
-        </w:rPr>
-        <w:t>Lease</w:t>
-      </w:r>
-      <w:r>
-        <w:rPr>
-          <w:sz w:val="24"/>
-          <w:szCs w:val="24"/>
-        </w:rPr>
-        <w:t xml:space="preserve"> class is able to create and delete notes, documents, </w:t>
-      </w:r>
-      <w:r>
-        <w:rPr>
-          <w:sz w:val="24"/>
-          <w:szCs w:val="24"/>
-        </w:rPr>
-        <w:t>landlords</w:t>
-      </w:r>
-      <w:r>
-        <w:rPr>
-          <w:sz w:val="24"/>
-          <w:szCs w:val="24"/>
-        </w:rPr>
-        <w:t>, amend its variables and return the state of the object</w:t>
-      </w:r>
-      <w:r>
-        <w:rPr>
-          <w:sz w:val="24"/>
-          <w:szCs w:val="24"/>
-        </w:rPr>
-        <w:t xml:space="preserve"> whilst </w:t>
-      </w:r>
-      <w:r>
-        <w:rPr>
-          <w:sz w:val="24"/>
-          <w:szCs w:val="24"/>
-        </w:rPr>
-        <w:t>keeping a record of any modifications made.</w:t>
+        <w:t>As you can see from Fig. 16, all 8 of the tests within the Lease Test Class passed, which shows that all of the methods within the Lease Class are working as they should, updating the state of the lease object, as it should, and recording all of the modifications as it should. This means that a client of the Lease class is able to create and delete notes, documents, landlords, amend its variables and return the state of the object whilst keeping a record of any modifications made.</w:t>
       </w:r>
     </w:p>
     <w:p>
@@ -3714,23 +3360,13 @@
           <w:szCs w:val="24"/>
         </w:rPr>
       </w:pPr>
-      <w:proofErr w:type="spellStart"/>
-      <w:r>
-        <w:rPr>
-          <w:b/>
-          <w:sz w:val="24"/>
-          <w:szCs w:val="24"/>
-        </w:rPr>
-        <w:t>ModifiedBy</w:t>
-      </w:r>
-      <w:proofErr w:type="spellEnd"/>
-      <w:r>
-        <w:rPr>
-          <w:b/>
-          <w:sz w:val="24"/>
-          <w:szCs w:val="24"/>
-        </w:rPr>
-        <w:t xml:space="preserve"> Test</w:t>
+      <w:r>
+        <w:rPr>
+          <w:b/>
+          <w:sz w:val="24"/>
+          <w:szCs w:val="24"/>
+        </w:rPr>
+        <w:t>ModifiedBy Test</w:t>
       </w:r>
     </w:p>
     <w:p>
@@ -3767,7 +3403,7 @@
                     </pic:cNvPicPr>
                   </pic:nvPicPr>
                   <pic:blipFill>
-                    <a:blip r:embed="rId21">
+                    <a:blip r:embed="rId22">
                       <a:extLst>
                         <a:ext uri="{28A0092B-C50C-407E-A947-70E740481C1C}">
                           <a14:useLocalDpi xmlns:a14="http://schemas.microsoft.com/office/drawing/2010/main" val="0"/>
@@ -3811,7 +3447,36 @@
           <w:sz w:val="24"/>
           <w:szCs w:val="24"/>
         </w:rPr>
-        <w:t xml:space="preserve">Fig. 17 – </w:t>
+        <w:t>Fig. 17 – ModifiedBy Test Results</w:t>
+      </w:r>
+    </w:p>
+    <w:p>
+      <w:pPr>
+        <w:rPr>
+          <w:sz w:val="24"/>
+          <w:szCs w:val="24"/>
+        </w:rPr>
+      </w:pPr>
+      <w:r>
+        <w:rPr>
+          <w:sz w:val="24"/>
+          <w:szCs w:val="24"/>
+        </w:rPr>
+        <w:t xml:space="preserve">As you can see from Fig. 17, all 3 of the tests within the </w:t>
+      </w:r>
+      <w:r>
+        <w:rPr>
+          <w:sz w:val="24"/>
+          <w:szCs w:val="24"/>
+        </w:rPr>
+        <w:t>ModifiedBy</w:t>
+      </w:r>
+      <w:r>
+        <w:rPr>
+          <w:sz w:val="24"/>
+          <w:szCs w:val="24"/>
+        </w:rPr>
+        <w:t xml:space="preserve"> Test Class passed, which shows that all of the methods within the </w:t>
       </w:r>
       <w:proofErr w:type="spellStart"/>
       <w:r>
@@ -3819,114 +3484,51 @@
           <w:sz w:val="24"/>
           <w:szCs w:val="24"/>
         </w:rPr>
+        <w:t>ModfiiedBy</w:t>
+      </w:r>
+      <w:proofErr w:type="spellEnd"/>
+      <w:r>
+        <w:rPr>
+          <w:sz w:val="24"/>
+          <w:szCs w:val="24"/>
+        </w:rPr>
+        <w:t xml:space="preserve"> Class are working as they should, updating the state of the </w:t>
+      </w:r>
+      <w:r>
+        <w:rPr>
+          <w:sz w:val="24"/>
+          <w:szCs w:val="24"/>
+        </w:rPr>
+        <w:t>modified by</w:t>
+      </w:r>
+      <w:r>
+        <w:rPr>
+          <w:sz w:val="24"/>
+          <w:szCs w:val="24"/>
+        </w:rPr>
+        <w:t xml:space="preserve"> object, as it should</w:t>
+      </w:r>
+      <w:r>
+        <w:rPr>
+          <w:sz w:val="24"/>
+          <w:szCs w:val="24"/>
+        </w:rPr>
+        <w:t>.</w:t>
+      </w:r>
+      <w:r>
+        <w:rPr>
+          <w:sz w:val="24"/>
+          <w:szCs w:val="24"/>
+        </w:rPr>
+        <w:t xml:space="preserve"> This means that a client of the </w:t>
+      </w:r>
+      <w:r>
+        <w:rPr>
+          <w:sz w:val="24"/>
+          <w:szCs w:val="24"/>
+        </w:rPr>
         <w:t>ModifiedBy</w:t>
       </w:r>
-      <w:proofErr w:type="spellEnd"/>
-      <w:r>
-        <w:rPr>
-          <w:sz w:val="24"/>
-          <w:szCs w:val="24"/>
-        </w:rPr>
-        <w:t xml:space="preserve"> Test Results</w:t>
-      </w:r>
-    </w:p>
-    <w:p>
-      <w:pPr>
-        <w:rPr>
-          <w:sz w:val="24"/>
-          <w:szCs w:val="24"/>
-        </w:rPr>
-      </w:pPr>
-      <w:r>
-        <w:rPr>
-          <w:sz w:val="24"/>
-          <w:szCs w:val="24"/>
-        </w:rPr>
-        <w:t>As you can see from Fig. 1</w:t>
-      </w:r>
-      <w:r>
-        <w:rPr>
-          <w:sz w:val="24"/>
-          <w:szCs w:val="24"/>
-        </w:rPr>
-        <w:t>7, all 3</w:t>
-      </w:r>
-      <w:r>
-        <w:rPr>
-          <w:sz w:val="24"/>
-          <w:szCs w:val="24"/>
-        </w:rPr>
-        <w:t xml:space="preserve"> of the tests within the </w:t>
-      </w:r>
-      <w:proofErr w:type="spellStart"/>
-      <w:r>
-        <w:rPr>
-          <w:sz w:val="24"/>
-          <w:szCs w:val="24"/>
-        </w:rPr>
-        <w:t>ModifiedBy</w:t>
-      </w:r>
-      <w:proofErr w:type="spellEnd"/>
-      <w:r>
-        <w:rPr>
-          <w:sz w:val="24"/>
-          <w:szCs w:val="24"/>
-        </w:rPr>
-        <w:t xml:space="preserve"> Test Class passed, which shows that all of the methods within the </w:t>
-      </w:r>
-      <w:proofErr w:type="spellStart"/>
-      <w:r>
-        <w:rPr>
-          <w:sz w:val="24"/>
-          <w:szCs w:val="24"/>
-        </w:rPr>
-        <w:t>ModfiiedBy</w:t>
-      </w:r>
-      <w:proofErr w:type="spellEnd"/>
-      <w:r>
-        <w:rPr>
-          <w:sz w:val="24"/>
-          <w:szCs w:val="24"/>
-        </w:rPr>
-        <w:t xml:space="preserve"> Class are working as they should, updating the state of the </w:t>
-      </w:r>
-      <w:r>
-        <w:rPr>
-          <w:sz w:val="24"/>
-          <w:szCs w:val="24"/>
-        </w:rPr>
-        <w:t>modified by</w:t>
-      </w:r>
-      <w:r>
-        <w:rPr>
-          <w:sz w:val="24"/>
-          <w:szCs w:val="24"/>
-        </w:rPr>
-        <w:t xml:space="preserve"> object, as it should</w:t>
-      </w:r>
-      <w:r>
-        <w:rPr>
-          <w:sz w:val="24"/>
-          <w:szCs w:val="24"/>
-        </w:rPr>
-        <w:t>.</w:t>
-      </w:r>
-      <w:r>
-        <w:rPr>
-          <w:sz w:val="24"/>
-          <w:szCs w:val="24"/>
-        </w:rPr>
-        <w:t xml:space="preserve"> This means that a client of the </w:t>
-      </w:r>
-      <w:proofErr w:type="spellStart"/>
-      <w:r>
-        <w:rPr>
-          <w:sz w:val="24"/>
-          <w:szCs w:val="24"/>
-        </w:rPr>
-        <w:t>ModifiedBy</w:t>
-      </w:r>
-      <w:proofErr w:type="spellEnd"/>
       <w:r>
         <w:rPr>
           <w:sz w:val="24"/>
@@ -3994,7 +3596,6 @@
           <w:sz w:val="24"/>
           <w:szCs w:val="24"/>
         </w:rPr>
-        <w:lastRenderedPageBreak/>
         <w:t>NoteImpl</w:t>
       </w:r>
       <w:proofErr w:type="spellEnd"/>
@@ -4041,7 +3642,7 @@
                     </pic:cNvPicPr>
                   </pic:nvPicPr>
                   <pic:blipFill>
-                    <a:blip r:embed="rId22">
+                    <a:blip r:embed="rId23">
                       <a:extLst>
                         <a:ext uri="{28A0092B-C50C-407E-A947-70E740481C1C}">
                           <a14:useLocalDpi xmlns:a14="http://schemas.microsoft.com/office/drawing/2010/main" val="0"/>
@@ -4100,77 +3701,7 @@
           <w:sz w:val="24"/>
           <w:szCs w:val="24"/>
         </w:rPr>
-        <w:t>As you can see from Fig. 1</w:t>
-      </w:r>
-      <w:r>
-        <w:rPr>
-          <w:sz w:val="24"/>
-          <w:szCs w:val="24"/>
-        </w:rPr>
-        <w:t>8, all 11</w:t>
-      </w:r>
-      <w:r>
-        <w:rPr>
-          <w:sz w:val="24"/>
-          <w:szCs w:val="24"/>
-        </w:rPr>
-        <w:t xml:space="preserve"> of the tests within the </w:t>
-      </w:r>
-      <w:r>
-        <w:rPr>
-          <w:sz w:val="24"/>
-          <w:szCs w:val="24"/>
-        </w:rPr>
-        <w:t>Note</w:t>
-      </w:r>
-      <w:r>
-        <w:rPr>
-          <w:sz w:val="24"/>
-          <w:szCs w:val="24"/>
-        </w:rPr>
-        <w:t xml:space="preserve"> Test Class passed, which shows that all of the methods within the </w:t>
-      </w:r>
-      <w:r>
-        <w:rPr>
-          <w:sz w:val="24"/>
-          <w:szCs w:val="24"/>
-        </w:rPr>
-        <w:t>Note</w:t>
-      </w:r>
-      <w:r>
-        <w:rPr>
-          <w:sz w:val="24"/>
-          <w:szCs w:val="24"/>
-        </w:rPr>
-        <w:t xml:space="preserve"> Class are working as they should, updating the state of the </w:t>
-      </w:r>
-      <w:r>
-        <w:rPr>
-          <w:sz w:val="24"/>
-          <w:szCs w:val="24"/>
-        </w:rPr>
-        <w:t>note</w:t>
-      </w:r>
-      <w:r>
-        <w:rPr>
-          <w:sz w:val="24"/>
-          <w:szCs w:val="24"/>
-        </w:rPr>
-        <w:t xml:space="preserve"> object, as it should, and recording all of the modifications as it should. This means that a client of the </w:t>
-      </w:r>
-      <w:r>
-        <w:rPr>
-          <w:sz w:val="24"/>
-          <w:szCs w:val="24"/>
-        </w:rPr>
-        <w:t>Object</w:t>
-      </w:r>
-      <w:r>
-        <w:rPr>
-          <w:sz w:val="24"/>
-          <w:szCs w:val="24"/>
-        </w:rPr>
-        <w:t xml:space="preserve"> class is able to amend its variables and return the state of the object whilst keeping a record of any modifications made.</w:t>
+        <w:t>As you can see from Fig. 18, all 11 of the tests within the Note Test Class passed, which shows that all of the methods within the Note Class are working as they should, updating the state of the note object, as it should, and recording all of the modifications as it should. This means that a client of the Object class is able to amend its variables and return the state of the object whilst keeping a record of any modifications made.</w:t>
       </w:r>
     </w:p>
     <w:p>
@@ -4237,7 +3768,7 @@
                     </pic:cNvPicPr>
                   </pic:nvPicPr>
                   <pic:blipFill>
-                    <a:blip r:embed="rId23">
+                    <a:blip r:embed="rId24">
                       <a:extLst>
                         <a:ext uri="{28A0092B-C50C-407E-A947-70E740481C1C}">
                           <a14:useLocalDpi xmlns:a14="http://schemas.microsoft.com/office/drawing/2010/main" val="0"/>
@@ -4317,21 +3848,7 @@
           <w:sz w:val="24"/>
           <w:szCs w:val="24"/>
         </w:rPr>
-        <w:t>As you can see from Fig. 1</w:t>
-      </w:r>
-      <w:r>
-        <w:rPr>
-          <w:sz w:val="24"/>
-          <w:szCs w:val="24"/>
-        </w:rPr>
-        <w:t>9, all 44</w:t>
-      </w:r>
-      <w:r>
-        <w:rPr>
-          <w:sz w:val="24"/>
-          <w:szCs w:val="24"/>
-        </w:rPr>
-        <w:t xml:space="preserve"> of the tests within the </w:t>
+        <w:t xml:space="preserve">As you can see from Fig. 19, all 44 of the tests within the </w:t>
       </w:r>
       <w:r>
         <w:rPr>
@@ -4469,7 +3986,6 @@
           <w:sz w:val="24"/>
           <w:szCs w:val="24"/>
         </w:rPr>
-        <w:lastRenderedPageBreak/>
         <w:t>Person Test</w:t>
       </w:r>
     </w:p>
@@ -4507,7 +4023,7 @@
                     </pic:cNvPicPr>
                   </pic:nvPicPr>
                   <pic:blipFill>
-                    <a:blip r:embed="rId24">
+                    <a:blip r:embed="rId25">
                       <a:extLst>
                         <a:ext uri="{28A0092B-C50C-407E-A947-70E740481C1C}">
                           <a14:useLocalDpi xmlns:a14="http://schemas.microsoft.com/office/drawing/2010/main" val="0"/>
@@ -4573,77 +4089,15 @@
           <w:sz w:val="24"/>
           <w:szCs w:val="24"/>
         </w:rPr>
-        <w:t xml:space="preserve"> of the tests within the </w:t>
-      </w:r>
-      <w:r>
-        <w:rPr>
-          <w:sz w:val="24"/>
-          <w:szCs w:val="24"/>
-        </w:rPr>
-        <w:t>Person</w:t>
-      </w:r>
-      <w:r>
-        <w:rPr>
-          <w:sz w:val="24"/>
-          <w:szCs w:val="24"/>
-        </w:rPr>
-        <w:t xml:space="preserve"> Test Class passed, which shows that all of the methods within the </w:t>
-      </w:r>
-      <w:r>
-        <w:rPr>
-          <w:sz w:val="24"/>
-          <w:szCs w:val="24"/>
-        </w:rPr>
-        <w:t>Person</w:t>
-      </w:r>
-      <w:r>
-        <w:rPr>
-          <w:sz w:val="24"/>
-          <w:szCs w:val="24"/>
-        </w:rPr>
-        <w:t xml:space="preserve"> Class are working as they should, updating the state of the </w:t>
-      </w:r>
-      <w:r>
-        <w:rPr>
-          <w:sz w:val="24"/>
-          <w:szCs w:val="24"/>
-        </w:rPr>
-        <w:t>person</w:t>
-      </w:r>
-      <w:r>
-        <w:rPr>
-          <w:sz w:val="24"/>
-          <w:szCs w:val="24"/>
-        </w:rPr>
-        <w:t xml:space="preserve"> object, as it should, and recording all of the modifications as it should. This means that a client of the </w:t>
-      </w:r>
-      <w:r>
-        <w:rPr>
-          <w:sz w:val="24"/>
-          <w:szCs w:val="24"/>
-        </w:rPr>
-        <w:t>Person</w:t>
-      </w:r>
-      <w:r>
-        <w:rPr>
-          <w:sz w:val="24"/>
-          <w:szCs w:val="24"/>
-        </w:rPr>
-        <w:t xml:space="preserve"> class is able to </w:t>
-      </w:r>
-      <w:r>
-        <w:rPr>
-          <w:sz w:val="24"/>
-          <w:szCs w:val="24"/>
-        </w:rPr>
-        <w:t xml:space="preserve">create and delete notes, documents, contacts, </w:t>
-      </w:r>
-      <w:r>
-        <w:rPr>
-          <w:sz w:val="24"/>
-          <w:szCs w:val="24"/>
-        </w:rPr>
-        <w:t>amend its variables and return the state of the object</w:t>
+        <w:t xml:space="preserve"> of the tests within the Person Test Class passed, which shows that all of the methods within the Person Class are working as they should, updating the state of the person object, as it should, and recording all of the modifications as it should. This means that a client of the Person class is able to create and delete notes, documents, contacts, amend </w:t>
+      </w:r>
+      <w:r>
+        <w:rPr>
+          <w:sz w:val="24"/>
+          <w:szCs w:val="24"/>
+        </w:rPr>
+        <w:lastRenderedPageBreak/>
+        <w:t>its variables and return the state of the object</w:t>
       </w:r>
       <w:r>
         <w:rPr>
@@ -4724,7 +4178,7 @@
                     </pic:cNvPicPr>
                   </pic:nvPicPr>
                   <pic:blipFill>
-                    <a:blip r:embed="rId25">
+                    <a:blip r:embed="rId26">
                       <a:extLst>
                         <a:ext uri="{28A0092B-C50C-407E-A947-70E740481C1C}">
                           <a14:useLocalDpi xmlns:a14="http://schemas.microsoft.com/office/drawing/2010/main" val="0"/>
@@ -4783,91 +4237,7 @@
           <w:sz w:val="24"/>
           <w:szCs w:val="24"/>
         </w:rPr>
-        <w:t xml:space="preserve">As you can see from Fig. </w:t>
-      </w:r>
-      <w:r>
-        <w:rPr>
-          <w:sz w:val="24"/>
-          <w:szCs w:val="24"/>
-        </w:rPr>
-        <w:t>2</w:t>
-      </w:r>
-      <w:r>
-        <w:rPr>
-          <w:sz w:val="24"/>
-          <w:szCs w:val="24"/>
-        </w:rPr>
-        <w:t xml:space="preserve">1, all </w:t>
-      </w:r>
-      <w:r>
-        <w:rPr>
-          <w:sz w:val="24"/>
-          <w:szCs w:val="24"/>
-        </w:rPr>
-        <w:t>22</w:t>
-      </w:r>
-      <w:r>
-        <w:rPr>
-          <w:sz w:val="24"/>
-          <w:szCs w:val="24"/>
-        </w:rPr>
-        <w:t xml:space="preserve"> of the tests within the </w:t>
-      </w:r>
-      <w:r>
-        <w:rPr>
-          <w:sz w:val="24"/>
-          <w:szCs w:val="24"/>
-        </w:rPr>
-        <w:t>PropertyElement</w:t>
-      </w:r>
-      <w:r>
-        <w:rPr>
-          <w:sz w:val="24"/>
-          <w:szCs w:val="24"/>
-        </w:rPr>
-        <w:t xml:space="preserve"> Test Class passed, which shows that all of the methods within the </w:t>
-      </w:r>
-      <w:r>
-        <w:rPr>
-          <w:sz w:val="24"/>
-          <w:szCs w:val="24"/>
-        </w:rPr>
-        <w:t>PropertyElement</w:t>
-      </w:r>
-      <w:r>
-        <w:rPr>
-          <w:sz w:val="24"/>
-          <w:szCs w:val="24"/>
-        </w:rPr>
-        <w:t xml:space="preserve"> Class are working as they should, updating the state of the </w:t>
-      </w:r>
-      <w:r>
-        <w:rPr>
-          <w:sz w:val="24"/>
-          <w:szCs w:val="24"/>
-        </w:rPr>
-        <w:t>property element</w:t>
-      </w:r>
-      <w:r>
-        <w:rPr>
-          <w:sz w:val="24"/>
-          <w:szCs w:val="24"/>
-        </w:rPr>
-        <w:t xml:space="preserve"> object, as it should, and recording all of the modifications as it should. This means that a client of the </w:t>
-      </w:r>
-      <w:r>
-        <w:rPr>
-          <w:sz w:val="24"/>
-          <w:szCs w:val="24"/>
-        </w:rPr>
-        <w:t>PropertyElement</w:t>
-      </w:r>
-      <w:r>
-        <w:rPr>
-          <w:sz w:val="24"/>
-          <w:szCs w:val="24"/>
-        </w:rPr>
-        <w:t xml:space="preserve"> class is able to amend its variables and return the state of the object whilst keeping a record of any modifications made.</w:t>
+        <w:t>As you can see from Fig. 21, all 22 of the tests within the PropertyElement Test Class passed, which shows that all of the methods within the PropertyElement Class are working as they should, updating the state of the property element object, as it should, and recording all of the modifications as it should. This means that a client of the PropertyElement class is able to amend its variables and return the state of the object whilst keeping a record of any modifications made.</w:t>
       </w:r>
     </w:p>
     <w:p>
@@ -4916,7 +4286,6 @@
           <w:sz w:val="24"/>
           <w:szCs w:val="24"/>
         </w:rPr>
-        <w:lastRenderedPageBreak/>
         <w:t>Property Test</w:t>
       </w:r>
     </w:p>
@@ -4954,7 +4323,7 @@
                     </pic:cNvPicPr>
                   </pic:nvPicPr>
                   <pic:blipFill>
-                    <a:blip r:embed="rId26">
+                    <a:blip r:embed="rId27">
                       <a:extLst>
                         <a:ext uri="{28A0092B-C50C-407E-A947-70E740481C1C}">
                           <a14:useLocalDpi xmlns:a14="http://schemas.microsoft.com/office/drawing/2010/main" val="0"/>
@@ -5076,7 +4445,15 @@
           <w:sz w:val="24"/>
           <w:szCs w:val="24"/>
         </w:rPr>
-        <w:t xml:space="preserve"> object, as it should, and recording all of the modifications as it should. This means that a client of the </w:t>
+        <w:t xml:space="preserve"> object, as it should, and recording all of the modifications as it should. </w:t>
+      </w:r>
+      <w:r>
+        <w:rPr>
+          <w:sz w:val="24"/>
+          <w:szCs w:val="24"/>
+        </w:rPr>
+        <w:lastRenderedPageBreak/>
+        <w:t xml:space="preserve">This means that a client of the </w:t>
       </w:r>
       <w:r>
         <w:rPr>
@@ -5185,7 +4562,7 @@
                     </pic:cNvPicPr>
                   </pic:nvPicPr>
                   <pic:blipFill>
-                    <a:blip r:embed="rId27">
+                    <a:blip r:embed="rId28">
                       <a:extLst>
                         <a:ext uri="{28A0092B-C50C-407E-A947-70E740481C1C}">
                           <a14:useLocalDpi xmlns:a14="http://schemas.microsoft.com/office/drawing/2010/main" val="0"/>
@@ -5244,70 +4621,7 @@
           <w:sz w:val="24"/>
           <w:szCs w:val="24"/>
         </w:rPr>
-        <w:t xml:space="preserve">As you can see from Fig. 23, all </w:t>
-      </w:r>
-      <w:r>
-        <w:rPr>
-          <w:sz w:val="24"/>
-          <w:szCs w:val="24"/>
-        </w:rPr>
-        <w:t xml:space="preserve">4 of the tests within the </w:t>
-      </w:r>
-      <w:r>
-        <w:rPr>
-          <w:sz w:val="24"/>
-          <w:szCs w:val="24"/>
-        </w:rPr>
-        <w:t>RentAccount</w:t>
-      </w:r>
-      <w:r>
-        <w:rPr>
-          <w:sz w:val="24"/>
-          <w:szCs w:val="24"/>
-        </w:rPr>
-        <w:t xml:space="preserve"> Test Class passed, which shows that all of the methods within the </w:t>
-      </w:r>
-      <w:r>
-        <w:rPr>
-          <w:sz w:val="24"/>
-          <w:szCs w:val="24"/>
-        </w:rPr>
-        <w:t>Rent</w:t>
-      </w:r>
-      <w:r>
-        <w:rPr>
-          <w:sz w:val="24"/>
-          <w:szCs w:val="24"/>
-        </w:rPr>
-        <w:t xml:space="preserve">Account Class are working as they should, updating the state of the </w:t>
-      </w:r>
-      <w:r>
-        <w:rPr>
-          <w:sz w:val="24"/>
-          <w:szCs w:val="24"/>
-        </w:rPr>
-        <w:t xml:space="preserve">rent </w:t>
-      </w:r>
-      <w:r>
-        <w:rPr>
-          <w:sz w:val="24"/>
-          <w:szCs w:val="24"/>
-        </w:rPr>
-        <w:t xml:space="preserve">account object, as it should, and recording all of the modifications as it should. This means that a client of the </w:t>
-      </w:r>
-      <w:r>
-        <w:rPr>
-          <w:sz w:val="24"/>
-          <w:szCs w:val="24"/>
-        </w:rPr>
-        <w:t>Rent</w:t>
-      </w:r>
-      <w:r>
-        <w:rPr>
-          <w:sz w:val="24"/>
-          <w:szCs w:val="24"/>
-        </w:rPr>
-        <w:t>Account class is able to create transactions, notes, and amend its variables and return the state of the object whilst managing the balance of the account when transactions are created or deleted, and keeping a record of any modifications made.</w:t>
+        <w:t>As you can see from Fig. 23, all 4 of the tests within the RentAccount Test Class passed, which shows that all of the methods within the RentAccount Class are working as they should, updating the state of the rent account object, as it should, and recording all of the modifications as it should. This means that a client of the RentAccount class is able to create transactions, notes, and amend its variables and return the state of the object whilst managing the balance of the account when transactions are created or deleted, and keeping a record of any modifications made.</w:t>
       </w:r>
     </w:p>
     <w:p>
@@ -5345,7 +4659,6 @@
           <w:sz w:val="24"/>
           <w:szCs w:val="24"/>
         </w:rPr>
-        <w:lastRenderedPageBreak/>
         <w:t>Tenancy Test</w:t>
       </w:r>
     </w:p>
@@ -5383,7 +4696,7 @@
                     </pic:cNvPicPr>
                   </pic:nvPicPr>
                   <pic:blipFill>
-                    <a:blip r:embed="rId28">
+                    <a:blip r:embed="rId29">
                       <a:extLst>
                         <a:ext uri="{28A0092B-C50C-407E-A947-70E740481C1C}">
                           <a14:useLocalDpi xmlns:a14="http://schemas.microsoft.com/office/drawing/2010/main" val="0"/>
@@ -5456,77 +4769,15 @@
           <w:sz w:val="24"/>
           <w:szCs w:val="24"/>
         </w:rPr>
-        <w:t xml:space="preserve"> of the tests within the </w:t>
-      </w:r>
-      <w:r>
-        <w:rPr>
-          <w:sz w:val="24"/>
-          <w:szCs w:val="24"/>
-        </w:rPr>
-        <w:t>Tenancy</w:t>
-      </w:r>
-      <w:r>
-        <w:rPr>
-          <w:sz w:val="24"/>
-          <w:szCs w:val="24"/>
-        </w:rPr>
-        <w:t xml:space="preserve"> Test Class passed, which shows that all of the methods within the </w:t>
-      </w:r>
-      <w:r>
-        <w:rPr>
-          <w:sz w:val="24"/>
-          <w:szCs w:val="24"/>
-        </w:rPr>
-        <w:t>Tenancy</w:t>
-      </w:r>
-      <w:r>
-        <w:rPr>
-          <w:sz w:val="24"/>
-          <w:szCs w:val="24"/>
-        </w:rPr>
-        <w:t xml:space="preserve"> Class are working as they should, updating the state of the </w:t>
-      </w:r>
-      <w:r>
-        <w:rPr>
-          <w:sz w:val="24"/>
-          <w:szCs w:val="24"/>
-        </w:rPr>
-        <w:t>tenancy</w:t>
-      </w:r>
-      <w:r>
-        <w:rPr>
-          <w:sz w:val="24"/>
-          <w:szCs w:val="24"/>
-        </w:rPr>
-        <w:t xml:space="preserve"> object, as it should, and recording all of the modifications as it should. This means that a client of the </w:t>
-      </w:r>
-      <w:r>
-        <w:rPr>
-          <w:sz w:val="24"/>
-          <w:szCs w:val="24"/>
-        </w:rPr>
-        <w:t>Tenancy</w:t>
-      </w:r>
-      <w:r>
-        <w:rPr>
-          <w:sz w:val="24"/>
-          <w:szCs w:val="24"/>
-        </w:rPr>
-        <w:t xml:space="preserve"> class is able to </w:t>
-      </w:r>
-      <w:r>
-        <w:rPr>
-          <w:sz w:val="24"/>
-          <w:szCs w:val="24"/>
-        </w:rPr>
-        <w:t>create and delete notes,</w:t>
-      </w:r>
-      <w:r>
-        <w:rPr>
-          <w:sz w:val="24"/>
-          <w:szCs w:val="24"/>
-        </w:rPr>
-        <w:t xml:space="preserve"> amend its variables and return the state of the object whilst keeping a r</w:t>
+        <w:t xml:space="preserve"> of the tests within the Tenancy Test Class passed, which shows that all of the methods within the Tenancy Class are working as they should, updating </w:t>
+      </w:r>
+      <w:r>
+        <w:rPr>
+          <w:sz w:val="24"/>
+          <w:szCs w:val="24"/>
+        </w:rPr>
+        <w:lastRenderedPageBreak/>
+        <w:t>the state of the tenancy object, as it should, and recording all of the modifications as it should. This means that a client of the Tenancy class is able to create and delete notes, amend its variables and return the state of the object whilst keeping a r</w:t>
       </w:r>
       <w:r>
         <w:rPr>
@@ -5601,7 +4852,7 @@
                     </pic:cNvPicPr>
                   </pic:nvPicPr>
                   <pic:blipFill>
-                    <a:blip r:embed="rId29">
+                    <a:blip r:embed="rId30">
                       <a:extLst>
                         <a:ext uri="{28A0092B-C50C-407E-A947-70E740481C1C}">
                           <a14:useLocalDpi xmlns:a14="http://schemas.microsoft.com/office/drawing/2010/main" val="0"/>
@@ -5713,7 +4964,6 @@
           <w:sz w:val="24"/>
           <w:szCs w:val="24"/>
         </w:rPr>
-        <w:lastRenderedPageBreak/>
         <w:t>User Test</w:t>
       </w:r>
     </w:p>
@@ -5751,7 +5001,7 @@
                     </pic:cNvPicPr>
                   </pic:nvPicPr>
                   <pic:blipFill>
-                    <a:blip r:embed="rId30">
+                    <a:blip r:embed="rId31">
                       <a:extLst>
                         <a:ext uri="{28A0092B-C50C-407E-A947-70E740481C1C}">
                           <a14:useLocalDpi xmlns:a14="http://schemas.microsoft.com/office/drawing/2010/main" val="0"/>
@@ -5817,84 +5067,15 @@
           <w:sz w:val="24"/>
           <w:szCs w:val="24"/>
         </w:rPr>
-        <w:t>As you can see from Fig. 26, all 17</w:t>
-      </w:r>
-      <w:r>
-        <w:rPr>
-          <w:sz w:val="24"/>
-          <w:szCs w:val="24"/>
-        </w:rPr>
-        <w:t xml:space="preserve"> of the tests within the </w:t>
-      </w:r>
-      <w:r>
-        <w:rPr>
-          <w:sz w:val="24"/>
-          <w:szCs w:val="24"/>
-        </w:rPr>
-        <w:t>User</w:t>
-      </w:r>
-      <w:r>
-        <w:rPr>
-          <w:sz w:val="24"/>
-          <w:szCs w:val="24"/>
-        </w:rPr>
-        <w:t xml:space="preserve"> Test Class passed, which shows that all of the methods within the </w:t>
-      </w:r>
-      <w:r>
-        <w:rPr>
-          <w:sz w:val="24"/>
-          <w:szCs w:val="24"/>
-        </w:rPr>
-        <w:t>User</w:t>
-      </w:r>
-      <w:r>
-        <w:rPr>
-          <w:sz w:val="24"/>
-          <w:szCs w:val="24"/>
-        </w:rPr>
-        <w:t xml:space="preserve"> Class are working as they should, updating the state of the </w:t>
-      </w:r>
-      <w:r>
-        <w:rPr>
-          <w:sz w:val="24"/>
-          <w:szCs w:val="24"/>
-        </w:rPr>
-        <w:t>user</w:t>
-      </w:r>
-      <w:r>
-        <w:rPr>
-          <w:sz w:val="24"/>
-          <w:szCs w:val="24"/>
-        </w:rPr>
-        <w:t xml:space="preserve"> object, as it should. This means that a client of the </w:t>
-      </w:r>
-      <w:r>
-        <w:rPr>
-          <w:sz w:val="24"/>
-          <w:szCs w:val="24"/>
-        </w:rPr>
-        <w:t>User</w:t>
-      </w:r>
-      <w:r>
-        <w:rPr>
-          <w:sz w:val="24"/>
-          <w:szCs w:val="24"/>
-        </w:rPr>
-        <w:t xml:space="preserve"> class is able to </w:t>
-      </w:r>
-      <w:r>
-        <w:rPr>
-          <w:sz w:val="24"/>
-          <w:szCs w:val="24"/>
-        </w:rPr>
-        <w:t xml:space="preserve">update the user permissions, amend the password for the user, </w:t>
-      </w:r>
-      <w:r>
-        <w:rPr>
-          <w:sz w:val="24"/>
-          <w:szCs w:val="24"/>
-        </w:rPr>
-        <w:t>amend its variables and return the state of the object</w:t>
+        <w:t xml:space="preserve">As you can see from Fig. 26, all 17 of the tests within the User Test Class passed, which shows that all of the methods within the User Class are working as they should, updating the state of </w:t>
+      </w:r>
+      <w:r>
+        <w:rPr>
+          <w:sz w:val="24"/>
+          <w:szCs w:val="24"/>
+        </w:rPr>
+        <w:lastRenderedPageBreak/>
+        <w:t>the user object, as it should. This means that a client of the User class is able to update the user permissions, amend the password for the user, amend its variables and return the state of the object</w:t>
       </w:r>
       <w:r>
         <w:rPr>
@@ -5944,8 +5125,6 @@
         </w:rPr>
         <w:t xml:space="preserve"> along with all of the other source code for this system.</w:t>
       </w:r>
-      <w:bookmarkStart w:id="0" w:name="_GoBack"/>
-      <w:bookmarkEnd w:id="0"/>
     </w:p>
     <w:sectPr>
       <w:pgSz w:w="12240" w:h="15840"/>
@@ -5958,7 +5137,7 @@
 </file>
 
 <file path=word/numbering.xml><?xml version="1.0" encoding="utf-8"?>
-<w:numbering xmlns:wpc="http://schemas.microsoft.com/office/word/2010/wordprocessingCanvas" xmlns:cx="http://schemas.microsoft.com/office/drawing/2014/chartex" xmlns:cx1="http://schemas.microsoft.com/office/drawing/2015/9/8/chartex" xmlns:mc="http://schemas.openxmlformats.org/markup-compatibility/2006" xmlns:o="urn:schemas-microsoft-com:office:office" xmlns:r="http://schemas.openxmlformats.org/officeDocument/2006/relationships" xmlns:m="http://schemas.openxmlformats.org/officeDocument/2006/math" xmlns:v="urn:schemas-microsoft-com:vml" xmlns:wp14="http://schemas.microsoft.com/office/word/2010/wordprocessingDrawing" xmlns:wp="http://schemas.openxmlformats.org/drawingml/2006/wordprocessingDrawing" xmlns:w10="urn:schemas-microsoft-com:office:word" xmlns:w="http://schemas.openxmlformats.org/wordprocessingml/2006/main" xmlns:w14="http://schemas.microsoft.com/office/word/2010/wordml" xmlns:w15="http://schemas.microsoft.com/office/word/2012/wordml" xmlns:w16se="http://schemas.microsoft.com/office/word/2015/wordml/symex" xmlns:wpg="http://schemas.microsoft.com/office/word/2010/wordprocessingGroup" xmlns:wpi="http://schemas.microsoft.com/office/word/2010/wordprocessingInk" xmlns:wne="http://schemas.microsoft.com/office/word/2006/wordml" xmlns:wps="http://schemas.microsoft.com/office/word/2010/wordprocessingShape" mc:Ignorable="w14 w15 w16se wp14">
+<w:numbering xmlns:wpc="http://schemas.microsoft.com/office/word/2010/wordprocessingCanvas" xmlns:cx="http://schemas.microsoft.com/office/drawing/2014/chartex" xmlns:cx1="http://schemas.microsoft.com/office/drawing/2015/9/8/chartex" xmlns:cx2="http://schemas.microsoft.com/office/drawing/2015/10/21/chartex" xmlns:mc="http://schemas.openxmlformats.org/markup-compatibility/2006" xmlns:o="urn:schemas-microsoft-com:office:office" xmlns:r="http://schemas.openxmlformats.org/officeDocument/2006/relationships" xmlns:m="http://schemas.openxmlformats.org/officeDocument/2006/math" xmlns:v="urn:schemas-microsoft-com:vml" xmlns:wp14="http://schemas.microsoft.com/office/word/2010/wordprocessingDrawing" xmlns:wp="http://schemas.openxmlformats.org/drawingml/2006/wordprocessingDrawing" xmlns:w10="urn:schemas-microsoft-com:office:word" xmlns:w="http://schemas.openxmlformats.org/wordprocessingml/2006/main" xmlns:w14="http://schemas.microsoft.com/office/word/2010/wordml" xmlns:w15="http://schemas.microsoft.com/office/word/2012/wordml" xmlns:w16se="http://schemas.microsoft.com/office/word/2015/wordml/symex" xmlns:wpg="http://schemas.microsoft.com/office/word/2010/wordprocessingGroup" xmlns:wpi="http://schemas.microsoft.com/office/word/2010/wordprocessingInk" xmlns:wne="http://schemas.microsoft.com/office/word/2006/wordml" xmlns:wps="http://schemas.microsoft.com/office/word/2010/wordprocessingShape" mc:Ignorable="w14 w15 w16se wp14">
   <w:abstractNum w:abstractNumId="0" w15:restartNumberingAfterBreak="0">
     <w:nsid w:val="6CDF64EC"/>
     <w:multiLevelType w:val="hybridMultilevel"/>
@@ -6071,7 +5250,7 @@
       </w:pPr>
     </w:pPrDefault>
   </w:docDefaults>
-  <w:latentStyles w:defLockedState="0" w:defUIPriority="99" w:defSemiHidden="0" w:defUnhideWhenUsed="0" w:defQFormat="0" w:count="371">
+  <w:latentStyles w:defLockedState="0" w:defUIPriority="99" w:defSemiHidden="0" w:defUnhideWhenUsed="0" w:defQFormat="0" w:count="372">
     <w:lsdException w:name="Normal" w:uiPriority="0" w:qFormat="1"/>
     <w:lsdException w:name="heading 1" w:uiPriority="9" w:qFormat="1"/>
     <w:lsdException w:name="heading 2" w:semiHidden="1" w:uiPriority="9" w:unhideWhenUsed="1" w:qFormat="1"/>
@@ -6177,7 +5356,6 @@
     <w:lsdException w:name="HTML Sample" w:semiHidden="1" w:unhideWhenUsed="1"/>
     <w:lsdException w:name="HTML Typewriter" w:semiHidden="1" w:unhideWhenUsed="1"/>
     <w:lsdException w:name="HTML Variable" w:semiHidden="1" w:unhideWhenUsed="1"/>
-    <w:lsdException w:name="Normal Table" w:semiHidden="1" w:unhideWhenUsed="1"/>
     <w:lsdException w:name="annotation subject" w:semiHidden="1" w:unhideWhenUsed="1"/>
     <w:lsdException w:name="No List" w:semiHidden="1" w:unhideWhenUsed="1"/>
     <w:lsdException w:name="Outline List 1" w:semiHidden="1" w:unhideWhenUsed="1"/>
@@ -6224,10 +5402,8 @@
     <w:lsdException w:name="Table Subtle 2" w:semiHidden="1" w:unhideWhenUsed="1"/>
     <w:lsdException w:name="Table Web 1" w:semiHidden="1" w:unhideWhenUsed="1"/>
     <w:lsdException w:name="Table Web 2" w:semiHidden="1" w:unhideWhenUsed="1"/>
-    <w:lsdException w:name="Table Web 3" w:semiHidden="1" w:unhideWhenUsed="1"/>
     <w:lsdException w:name="Balloon Text" w:semiHidden="1" w:unhideWhenUsed="1"/>
     <w:lsdException w:name="Table Grid" w:uiPriority="39"/>
-    <w:lsdException w:name="Table Theme" w:semiHidden="1" w:unhideWhenUsed="1"/>
     <w:lsdException w:name="Placeholder Text" w:semiHidden="1"/>
     <w:lsdException w:name="No Spacing" w:uiPriority="1" w:qFormat="1"/>
     <w:lsdException w:name="Light Shading" w:uiPriority="60"/>
@@ -6443,6 +5619,7 @@
     <w:lsdException w:name="List Table 5 Dark Accent 6" w:uiPriority="50"/>
     <w:lsdException w:name="List Table 6 Colorful Accent 6" w:uiPriority="51"/>
     <w:lsdException w:name="List Table 7 Colorful Accent 6" w:uiPriority="52"/>
+    <w:lsdException w:name="Mention" w:semiHidden="1" w:unhideWhenUsed="1"/>
   </w:latentStyles>
   <w:style w:type="paragraph" w:default="1" w:styleId="Normal">
     <w:name w:val="Normal"/>

</xml_diff>